<commit_message>
permettre de se connecter sans verifications
</commit_message>
<xml_diff>
--- a/Interface graphique - TP2 - sources/420-4B6_TP2_livrable_0 Vincent Boutot.docx
+++ b/Interface graphique - TP2 - sources/420-4B6_TP2_livrable_0 Vincent Boutot.docx
@@ -2485,12 +2485,14 @@
           <w:p>
             <w:pPr>
               <w:rPr>
-                <w:sz w:val="20"/>
-                <w:szCs w:val="20"/>
-              </w:rPr>
-            </w:pPr>
-            <w:r>
-              <w:rPr>
+                <w:strike/>
+                <w:sz w:val="20"/>
+                <w:szCs w:val="20"/>
+              </w:rPr>
+            </w:pPr>
+            <w:r>
+              <w:rPr>
+                <w:strike/>
                 <w:sz w:val="20"/>
                 <w:szCs w:val="20"/>
               </w:rPr>
@@ -2544,12 +2546,14 @@
           <w:p>
             <w:pPr>
               <w:rPr>
-                <w:sz w:val="20"/>
-                <w:szCs w:val="20"/>
-              </w:rPr>
-            </w:pPr>
-            <w:r>
-              <w:rPr>
+                <w:strike/>
+                <w:sz w:val="20"/>
+                <w:szCs w:val="20"/>
+              </w:rPr>
+            </w:pPr>
+            <w:r>
+              <w:rPr>
+                <w:strike/>
                 <w:sz w:val="20"/>
                 <w:szCs w:val="20"/>
               </w:rPr>
@@ -2576,14 +2580,7 @@
                 <w:sz w:val="20"/>
                 <w:szCs w:val="20"/>
               </w:rPr>
-              <w:t xml:space="preserve">H : </w:t>
-            </w:r>
-            <w:r>
-              <w:rPr>
-                <w:sz w:val="20"/>
-                <w:szCs w:val="20"/>
-              </w:rPr>
-              <w:t>Permettre la connexion des utilisateurs à l’application</w:t>
+              <w:t>H : Permettre la connexion des utilisateurs à l’application</w:t>
             </w:r>
           </w:p>
         </w:tc>
@@ -2627,14 +2624,7 @@
                 <w:sz w:val="20"/>
                 <w:szCs w:val="20"/>
               </w:rPr>
-              <w:t xml:space="preserve">C : </w:t>
-            </w:r>
-            <w:r>
-              <w:rPr>
-                <w:sz w:val="20"/>
-                <w:szCs w:val="20"/>
-              </w:rPr>
-              <w:t>Création d’un contrôleur MSQL</w:t>
+              <w:t>C : Création d’un contrôleur MSQL</w:t>
             </w:r>
           </w:p>
         </w:tc>
@@ -2650,12 +2640,37 @@
                 <w:szCs w:val="20"/>
               </w:rPr>
             </w:pPr>
+            <w:proofErr w:type="gramStart"/>
             <w:r>
               <w:rPr>
                 <w:sz w:val="20"/>
                 <w:szCs w:val="20"/>
               </w:rPr>
               <w:t>Vincent</w:t>
+            </w:r>
+            <w:r>
+              <w:rPr>
+                <w:sz w:val="20"/>
+                <w:szCs w:val="20"/>
+              </w:rPr>
+              <w:t>(</w:t>
+            </w:r>
+            <w:proofErr w:type="spellStart"/>
+            <w:proofErr w:type="gramEnd"/>
+            <w:r>
+              <w:rPr>
+                <w:sz w:val="20"/>
+                <w:szCs w:val="20"/>
+              </w:rPr>
+              <w:t>deplacer</w:t>
+            </w:r>
+            <w:proofErr w:type="spellEnd"/>
+            <w:r>
+              <w:rPr>
+                <w:sz w:val="20"/>
+                <w:szCs w:val="20"/>
+              </w:rPr>
+              <w:t xml:space="preserve"> au livrable 2)</w:t>
             </w:r>
           </w:p>
         </w:tc>
@@ -2772,14 +2787,7 @@
                 <w:sz w:val="20"/>
                 <w:szCs w:val="20"/>
               </w:rPr>
-              <w:t xml:space="preserve">D : </w:t>
-            </w:r>
-            <w:r>
-              <w:rPr>
-                <w:sz w:val="20"/>
-                <w:szCs w:val="20"/>
-              </w:rPr>
-              <w:t>Création d’objets dans l’application servant à contenir les données de la BD</w:t>
+              <w:t>D : Création d’objets dans l’application servant à contenir les données de la BD</w:t>
             </w:r>
             <w:r>
               <w:rPr>
@@ -2798,16 +2806,45 @@
           <w:p>
             <w:pPr>
               <w:rPr>
-                <w:sz w:val="20"/>
-                <w:szCs w:val="20"/>
-              </w:rPr>
-            </w:pPr>
-            <w:r>
-              <w:rPr>
+                <w:strike/>
+                <w:sz w:val="20"/>
+                <w:szCs w:val="20"/>
+              </w:rPr>
+            </w:pPr>
+            <w:proofErr w:type="gramStart"/>
+            <w:r>
+              <w:rPr>
+                <w:strike/>
                 <w:sz w:val="20"/>
                 <w:szCs w:val="20"/>
               </w:rPr>
               <w:t>Vincent</w:t>
+            </w:r>
+            <w:r>
+              <w:rPr>
+                <w:sz w:val="20"/>
+                <w:szCs w:val="20"/>
+              </w:rPr>
+              <w:t>(</w:t>
+            </w:r>
+            <w:proofErr w:type="spellStart"/>
+            <w:proofErr w:type="gramEnd"/>
+            <w:r>
+              <w:rPr>
+                <w:sz w:val="20"/>
+                <w:szCs w:val="20"/>
+              </w:rPr>
+              <w:t>deplacer</w:t>
+            </w:r>
+            <w:bookmarkStart w:id="0" w:name="_GoBack"/>
+            <w:bookmarkEnd w:id="0"/>
+            <w:proofErr w:type="spellEnd"/>
+            <w:r>
+              <w:rPr>
+                <w:sz w:val="20"/>
+                <w:szCs w:val="20"/>
+              </w:rPr>
+              <w:t xml:space="preserve"> au livrable 1)</w:t>
             </w:r>
           </w:p>
         </w:tc>
@@ -2830,14 +2867,7 @@
                 <w:sz w:val="20"/>
                 <w:szCs w:val="20"/>
               </w:rPr>
-              <w:t xml:space="preserve">E : </w:t>
-            </w:r>
-            <w:r>
-              <w:rPr>
-                <w:sz w:val="20"/>
-                <w:szCs w:val="20"/>
-              </w:rPr>
-              <w:t>Implémenter l’interface graphique du contenu de la BD</w:t>
+              <w:t>E : Implémenter l’interface graphique du contenu de la BD</w:t>
             </w:r>
           </w:p>
         </w:tc>
@@ -2925,14 +2955,7 @@
                 <w:sz w:val="20"/>
                 <w:szCs w:val="20"/>
               </w:rPr>
-              <w:t xml:space="preserve">F : </w:t>
-            </w:r>
-            <w:r>
-              <w:rPr>
-                <w:sz w:val="20"/>
-                <w:szCs w:val="20"/>
-              </w:rPr>
-              <w:t>Faire des tests de fonctionnalité de l’application</w:t>
+              <w:t>F : Faire des tests de fonctionnalité de l’application</w:t>
             </w:r>
           </w:p>
         </w:tc>
@@ -2971,10 +2994,7 @@
     <w:p/>
     <w:p/>
     <w:p/>
-    <w:p>
-      <w:bookmarkStart w:id="0" w:name="_GoBack"/>
-      <w:bookmarkEnd w:id="0"/>
-    </w:p>
+    <w:p/>
     <w:p>
       <w:pPr>
         <w:pStyle w:val="Paragraphedeliste"/>
@@ -5155,6 +5175,7 @@
     <w:lsdException w:name="Strong" w:qFormat="1"/>
     <w:lsdException w:name="Emphasis" w:qFormat="1"/>
     <w:lsdException w:name="HTML Keyboard" w:semiHidden="1" w:unhideWhenUsed="1"/>
+    <w:lsdException w:name="Normal Table" w:semiHidden="1" w:unhideWhenUsed="1"/>
     <w:lsdException w:name="annotation subject" w:semiHidden="1" w:unhideWhenUsed="1"/>
     <w:lsdException w:name="No List" w:semiHidden="1" w:unhideWhenUsed="1"/>
     <w:lsdException w:name="Outline List 1" w:semiHidden="1" w:unhideWhenUsed="1"/>
@@ -5197,8 +5218,11 @@
     <w:lsdException w:name="Table Contemporary" w:semiHidden="1" w:unhideWhenUsed="1"/>
     <w:lsdException w:name="Table Elegant" w:semiHidden="1" w:unhideWhenUsed="1"/>
     <w:lsdException w:name="Table Professional" w:semiHidden="1" w:unhideWhenUsed="1"/>
+    <w:lsdException w:name="Table Subtle 1" w:semiHidden="1" w:unhideWhenUsed="1"/>
     <w:lsdException w:name="Table Subtle 2" w:semiHidden="1" w:unhideWhenUsed="1"/>
     <w:lsdException w:name="Table Web 1" w:semiHidden="1" w:unhideWhenUsed="1"/>
+    <w:lsdException w:name="Table Web 2" w:semiHidden="1" w:unhideWhenUsed="1"/>
+    <w:lsdException w:name="Table Web 3" w:semiHidden="1" w:unhideWhenUsed="1"/>
     <w:lsdException w:name="Balloon Text" w:semiHidden="1" w:unhideWhenUsed="1"/>
     <w:lsdException w:name="Table Theme" w:semiHidden="1" w:unhideWhenUsed="1"/>
     <w:lsdException w:name="Placeholder Text" w:semiHidden="1" w:uiPriority="99"/>
@@ -5988,7 +6012,7 @@
 </file>
 
 <file path=customXml/itemProps1.xml><?xml version="1.0" encoding="utf-8"?>
-<ds:datastoreItem xmlns:ds="http://schemas.openxmlformats.org/officeDocument/2006/customXml" ds:itemID="{CF2876AF-59B3-4F29-BE9D-2A66B63B3A8D}">
+<ds:datastoreItem xmlns:ds="http://schemas.openxmlformats.org/officeDocument/2006/customXml" ds:itemID="{6A76E3B7-24B2-4E04-BF87-8AE60AB8128E}">
   <ds:schemaRefs>
     <ds:schemaRef ds:uri="http://schemas.openxmlformats.org/officeDocument/2006/bibliography"/>
   </ds:schemaRefs>

</xml_diff>

<commit_message>
Inscription et connection a la base de donnee
</commit_message>
<xml_diff>
--- a/Interface graphique - TP2 - sources/420-4B6_TP2_livrable_0 Vincent Boutot.docx
+++ b/Interface graphique - TP2 - sources/420-4B6_TP2_livrable_0 Vincent Boutot.docx
@@ -2592,17 +2592,21 @@
           <w:p>
             <w:pPr>
               <w:rPr>
-                <w:sz w:val="20"/>
-                <w:szCs w:val="20"/>
-              </w:rPr>
-            </w:pPr>
-            <w:r>
-              <w:rPr>
+                <w:strike/>
+                <w:sz w:val="20"/>
+                <w:szCs w:val="20"/>
+              </w:rPr>
+            </w:pPr>
+            <w:bookmarkStart w:id="0" w:name="_GoBack"/>
+            <w:r>
+              <w:rPr>
+                <w:strike/>
                 <w:sz w:val="20"/>
                 <w:szCs w:val="20"/>
               </w:rPr>
               <w:t>Vincent</w:t>
             </w:r>
+            <w:bookmarkEnd w:id="0"/>
           </w:p>
         </w:tc>
       </w:tr>
@@ -2836,8 +2840,6 @@
               </w:rPr>
               <w:t>deplacer</w:t>
             </w:r>
-            <w:bookmarkStart w:id="0" w:name="_GoBack"/>
-            <w:bookmarkEnd w:id="0"/>
             <w:proofErr w:type="spellEnd"/>
             <w:r>
               <w:rPr>
@@ -6012,7 +6014,7 @@
 </file>
 
 <file path=customXml/itemProps1.xml><?xml version="1.0" encoding="utf-8"?>
-<ds:datastoreItem xmlns:ds="http://schemas.openxmlformats.org/officeDocument/2006/customXml" ds:itemID="{6A76E3B7-24B2-4E04-BF87-8AE60AB8128E}">
+<ds:datastoreItem xmlns:ds="http://schemas.openxmlformats.org/officeDocument/2006/customXml" ds:itemID="{64960EED-3953-4701-9861-D24A61C98D75}">
   <ds:schemaRefs>
     <ds:schemaRef ds:uri="http://schemas.openxmlformats.org/officeDocument/2006/bibliography"/>
   </ds:schemaRefs>

</xml_diff>